<commit_message>
[CHANGE/COMMANDEPRODUIT] ajout du champs statutProduit dans la struct CommandeProduit. Ajout de la fonction mettreAJourStatutCommande dans CollecteurExportateur
</commit_message>
<xml_diff>
--- a/resumer changement sur les structs.docx
+++ b/resumer changement sur les structs.docx
@@ -546,21 +546,48 @@
           <w:lang w:val="fr-MG"/>
         </w:rPr>
       </w:pPr>
-      <w:proofErr w:type="gramStart"/>
       <w:r>
         <w:rPr>
           <w:rFonts w:ascii="Consolas" w:hAnsi="Consolas"/>
           <w:lang w:val="fr-MG"/>
         </w:rPr>
-        <w:t>uint</w:t>
-      </w:r>
-      <w:proofErr w:type="gramEnd"/>
-      <w:r>
+        <w:t>uint32 id;</w:t>
+      </w:r>
+    </w:p>
+    <w:p>
+      <w:pPr>
+        <w:pStyle w:val="Paragraphedeliste"/>
+        <w:numPr>
+          <w:ilvl w:val="0"/>
+          <w:numId w:val="8"/>
+        </w:numPr>
         <w:rPr>
           <w:rFonts w:ascii="Consolas" w:hAnsi="Consolas"/>
           <w:lang w:val="fr-MG"/>
         </w:rPr>
-        <w:t>32 id;</w:t>
+      </w:pPr>
+      <w:r>
+        <w:rPr>
+          <w:rFonts w:ascii="Consolas" w:hAnsi="Consolas"/>
+          <w:lang w:val="fr-MG"/>
+        </w:rPr>
+        <w:t xml:space="preserve">uint32[] </w:t>
+      </w:r>
+      <w:proofErr w:type="spellStart"/>
+      <w:r>
+        <w:rPr>
+          <w:rFonts w:ascii="Consolas" w:hAnsi="Consolas"/>
+          <w:lang w:val="fr-MG"/>
+        </w:rPr>
+        <w:t>idParcelle</w:t>
+      </w:r>
+      <w:proofErr w:type="spellEnd"/>
+      <w:r>
+        <w:rPr>
+          <w:rFonts w:ascii="Consolas" w:hAnsi="Consolas"/>
+          <w:lang w:val="fr-MG"/>
+        </w:rPr>
+        <w:t>;</w:t>
       </w:r>
     </w:p>
     <w:p>
@@ -575,36 +602,63 @@
           <w:lang w:val="fr-MG"/>
         </w:rPr>
       </w:pPr>
-      <w:proofErr w:type="gramStart"/>
       <w:r>
         <w:rPr>
           <w:rFonts w:ascii="Consolas" w:hAnsi="Consolas"/>
           <w:lang w:val="fr-MG"/>
         </w:rPr>
-        <w:t>uint</w:t>
-      </w:r>
-      <w:proofErr w:type="gramEnd"/>
+        <w:t xml:space="preserve">uint32 </w:t>
+      </w:r>
+      <w:proofErr w:type="spellStart"/>
       <w:r>
         <w:rPr>
           <w:rFonts w:ascii="Consolas" w:hAnsi="Consolas"/>
           <w:lang w:val="fr-MG"/>
         </w:rPr>
-        <w:t xml:space="preserve">32[] </w:t>
-      </w:r>
-      <w:proofErr w:type="spellStart"/>
+        <w:t>quantite</w:t>
+      </w:r>
+      <w:proofErr w:type="spellEnd"/>
       <w:r>
         <w:rPr>
           <w:rFonts w:ascii="Consolas" w:hAnsi="Consolas"/>
           <w:lang w:val="fr-MG"/>
         </w:rPr>
-        <w:t>idParcelle</w:t>
-      </w:r>
-      <w:proofErr w:type="spellEnd"/>
-      <w:r>
+        <w:t>;</w:t>
+      </w:r>
+    </w:p>
+    <w:p>
+      <w:pPr>
+        <w:pStyle w:val="Paragraphedeliste"/>
+        <w:numPr>
+          <w:ilvl w:val="0"/>
+          <w:numId w:val="8"/>
+        </w:numPr>
         <w:rPr>
           <w:rFonts w:ascii="Consolas" w:hAnsi="Consolas"/>
           <w:lang w:val="fr-MG"/>
         </w:rPr>
+      </w:pPr>
+      <w:r>
+        <w:rPr>
+          <w:rFonts w:ascii="Consolas" w:hAnsi="Consolas"/>
+          <w:lang w:val="fr-MG"/>
+        </w:rPr>
+        <w:t xml:space="preserve">uint32 </w:t>
+      </w:r>
+      <w:proofErr w:type="spellStart"/>
+      <w:r>
+        <w:rPr>
+          <w:rFonts w:ascii="Consolas" w:hAnsi="Consolas"/>
+          <w:lang w:val="fr-MG"/>
+        </w:rPr>
+        <w:t>prixUnit</w:t>
+      </w:r>
+      <w:proofErr w:type="spellEnd"/>
+      <w:r>
+        <w:rPr>
+          <w:rFonts w:ascii="Consolas" w:hAnsi="Consolas"/>
+          <w:lang w:val="fr-MG"/>
+        </w:rPr>
         <w:t>;</w:t>
       </w:r>
     </w:p>
@@ -620,36 +674,56 @@
           <w:lang w:val="fr-MG"/>
         </w:rPr>
       </w:pPr>
-      <w:proofErr w:type="gramStart"/>
+      <w:proofErr w:type="spellStart"/>
       <w:r>
         <w:rPr>
           <w:rFonts w:ascii="Consolas" w:hAnsi="Consolas"/>
           <w:lang w:val="fr-MG"/>
         </w:rPr>
-        <w:t>uint</w:t>
-      </w:r>
-      <w:proofErr w:type="gramEnd"/>
+        <w:t>bool</w:t>
+      </w:r>
+      <w:proofErr w:type="spellEnd"/>
       <w:r>
         <w:rPr>
           <w:rFonts w:ascii="Consolas" w:hAnsi="Consolas"/>
           <w:lang w:val="fr-MG"/>
         </w:rPr>
-        <w:t xml:space="preserve">32 </w:t>
-      </w:r>
-      <w:proofErr w:type="spellStart"/>
-      <w:r>
+        <w:t xml:space="preserve"> certifie;</w:t>
+      </w:r>
+    </w:p>
+    <w:p>
+      <w:pPr>
+        <w:pStyle w:val="Paragraphedeliste"/>
+        <w:numPr>
+          <w:ilvl w:val="0"/>
+          <w:numId w:val="8"/>
+        </w:numPr>
         <w:rPr>
           <w:rFonts w:ascii="Consolas" w:hAnsi="Consolas"/>
           <w:lang w:val="fr-MG"/>
         </w:rPr>
-        <w:t>quantite</w:t>
-      </w:r>
-      <w:proofErr w:type="spellEnd"/>
+      </w:pPr>
       <w:r>
         <w:rPr>
           <w:rFonts w:ascii="Consolas" w:hAnsi="Consolas"/>
           <w:lang w:val="fr-MG"/>
         </w:rPr>
+        <w:t xml:space="preserve">string </w:t>
+      </w:r>
+      <w:proofErr w:type="spellStart"/>
+      <w:r>
+        <w:rPr>
+          <w:rFonts w:ascii="Consolas" w:hAnsi="Consolas"/>
+          <w:lang w:val="fr-MG"/>
+        </w:rPr>
+        <w:t>certificatPhytosanitaire</w:t>
+      </w:r>
+      <w:proofErr w:type="spellEnd"/>
+      <w:r>
+        <w:rPr>
+          <w:rFonts w:ascii="Consolas" w:hAnsi="Consolas"/>
+          <w:lang w:val="fr-MG"/>
+        </w:rPr>
         <w:t>;</w:t>
       </w:r>
     </w:p>
@@ -665,138 +739,15 @@
           <w:lang w:val="fr-MG"/>
         </w:rPr>
       </w:pPr>
-      <w:proofErr w:type="gramStart"/>
+      <w:proofErr w:type="spellStart"/>
       <w:r>
         <w:rPr>
           <w:rFonts w:ascii="Consolas" w:hAnsi="Consolas"/>
           <w:lang w:val="fr-MG"/>
         </w:rPr>
-        <w:t>uint</w:t>
-      </w:r>
-      <w:proofErr w:type="gramEnd"/>
-      <w:r>
-        <w:rPr>
-          <w:rFonts w:ascii="Consolas" w:hAnsi="Consolas"/>
-          <w:lang w:val="fr-MG"/>
-        </w:rPr>
-        <w:t xml:space="preserve">32 </w:t>
-      </w:r>
-      <w:proofErr w:type="spellStart"/>
-      <w:r>
-        <w:rPr>
-          <w:rFonts w:ascii="Consolas" w:hAnsi="Consolas"/>
-          <w:lang w:val="fr-MG"/>
-        </w:rPr>
-        <w:t>prixUnit</w:t>
-      </w:r>
-      <w:proofErr w:type="spellEnd"/>
-      <w:r>
-        <w:rPr>
-          <w:rFonts w:ascii="Consolas" w:hAnsi="Consolas"/>
-          <w:lang w:val="fr-MG"/>
-        </w:rPr>
-        <w:t>;</w:t>
-      </w:r>
-    </w:p>
-    <w:p>
-      <w:pPr>
-        <w:pStyle w:val="Paragraphedeliste"/>
-        <w:numPr>
-          <w:ilvl w:val="0"/>
-          <w:numId w:val="8"/>
-        </w:numPr>
-        <w:rPr>
-          <w:rFonts w:ascii="Consolas" w:hAnsi="Consolas"/>
-          <w:lang w:val="fr-MG"/>
-        </w:rPr>
-      </w:pPr>
-      <w:proofErr w:type="spellStart"/>
-      <w:proofErr w:type="gramStart"/>
-      <w:r>
-        <w:rPr>
-          <w:rFonts w:ascii="Consolas" w:hAnsi="Consolas"/>
-          <w:lang w:val="fr-MG"/>
-        </w:rPr>
-        <w:t>bool</w:t>
-      </w:r>
-      <w:proofErr w:type="spellEnd"/>
-      <w:proofErr w:type="gramEnd"/>
-      <w:r>
-        <w:rPr>
-          <w:rFonts w:ascii="Consolas" w:hAnsi="Consolas"/>
-          <w:lang w:val="fr-MG"/>
-        </w:rPr>
-        <w:t xml:space="preserve"> certifie;</w:t>
-      </w:r>
-    </w:p>
-    <w:p>
-      <w:pPr>
-        <w:pStyle w:val="Paragraphedeliste"/>
-        <w:numPr>
-          <w:ilvl w:val="0"/>
-          <w:numId w:val="8"/>
-        </w:numPr>
-        <w:rPr>
-          <w:rFonts w:ascii="Consolas" w:hAnsi="Consolas"/>
-          <w:lang w:val="fr-MG"/>
-        </w:rPr>
-      </w:pPr>
-      <w:proofErr w:type="gramStart"/>
-      <w:r>
-        <w:rPr>
-          <w:rFonts w:ascii="Consolas" w:hAnsi="Consolas"/>
-          <w:lang w:val="fr-MG"/>
-        </w:rPr>
-        <w:t>string</w:t>
-      </w:r>
-      <w:proofErr w:type="gramEnd"/>
-      <w:r>
-        <w:rPr>
-          <w:rFonts w:ascii="Consolas" w:hAnsi="Consolas"/>
-          <w:lang w:val="fr-MG"/>
-        </w:rPr>
-        <w:t xml:space="preserve"> </w:t>
-      </w:r>
-      <w:proofErr w:type="spellStart"/>
-      <w:r>
-        <w:rPr>
-          <w:rFonts w:ascii="Consolas" w:hAnsi="Consolas"/>
-          <w:lang w:val="fr-MG"/>
-        </w:rPr>
-        <w:t>certificatPhytosanitaire</w:t>
-      </w:r>
-      <w:proofErr w:type="spellEnd"/>
-      <w:r>
-        <w:rPr>
-          <w:rFonts w:ascii="Consolas" w:hAnsi="Consolas"/>
-          <w:lang w:val="fr-MG"/>
-        </w:rPr>
-        <w:t>;</w:t>
-      </w:r>
-    </w:p>
-    <w:p>
-      <w:pPr>
-        <w:pStyle w:val="Paragraphedeliste"/>
-        <w:numPr>
-          <w:ilvl w:val="0"/>
-          <w:numId w:val="8"/>
-        </w:numPr>
-        <w:rPr>
-          <w:rFonts w:ascii="Consolas" w:hAnsi="Consolas"/>
-          <w:lang w:val="fr-MG"/>
-        </w:rPr>
-      </w:pPr>
-      <w:proofErr w:type="spellStart"/>
-      <w:proofErr w:type="gramStart"/>
-      <w:r>
-        <w:rPr>
-          <w:rFonts w:ascii="Consolas" w:hAnsi="Consolas"/>
-          <w:lang w:val="fr-MG"/>
-        </w:rPr>
         <w:t>address</w:t>
       </w:r>
       <w:proofErr w:type="spellEnd"/>
-      <w:proofErr w:type="gramEnd"/>
       <w:r>
         <w:rPr>
           <w:rFonts w:ascii="Consolas" w:hAnsi="Consolas"/>
@@ -1657,6 +1608,72 @@
       </w:r>
       <w:proofErr w:type="spellEnd"/>
     </w:p>
+    <w:p/>
+    <w:p>
+      <w:pPr>
+        <w:pStyle w:val="Sous-titre"/>
+        <w:rPr>
+          <w:u w:val="single"/>
+        </w:rPr>
+      </w:pPr>
+      <w:r>
+        <w:rPr>
+          <w:u w:val="single"/>
+        </w:rPr>
+        <w:t xml:space="preserve">Changement sur </w:t>
+      </w:r>
+      <w:proofErr w:type="spellStart"/>
+      <w:r>
+        <w:rPr>
+          <w:u w:val="single"/>
+        </w:rPr>
+        <w:t>CommandeProduit</w:t>
+      </w:r>
+      <w:proofErr w:type="spellEnd"/>
+      <w:r>
+        <w:rPr>
+          <w:u w:val="single"/>
+        </w:rPr>
+        <w:t> :</w:t>
+      </w:r>
+    </w:p>
+    <w:p>
+      <w:pPr>
+        <w:pStyle w:val="Paragraphedeliste"/>
+        <w:numPr>
+          <w:ilvl w:val="0"/>
+          <w:numId w:val="16"/>
+        </w:numPr>
+      </w:pPr>
+      <w:proofErr w:type="spellStart"/>
+      <w:r>
+        <w:rPr>
+          <w:rFonts w:ascii="Consolas" w:hAnsi="Consolas"/>
+        </w:rPr>
+        <w:t>StatutProduit</w:t>
+      </w:r>
+      <w:proofErr w:type="spellEnd"/>
+      <w:r>
+        <w:rPr>
+          <w:rFonts w:ascii="Consolas" w:hAnsi="Consolas"/>
+        </w:rPr>
+        <w:t xml:space="preserve"> </w:t>
+      </w:r>
+      <w:proofErr w:type="spellStart"/>
+      <w:r>
+        <w:rPr>
+          <w:rFonts w:ascii="Consolas" w:hAnsi="Consolas"/>
+        </w:rPr>
+        <w:t>statutProduit</w:t>
+      </w:r>
+      <w:proofErr w:type="spellEnd"/>
+      <w:r>
+        <w:rPr>
+          <w:rFonts w:ascii="Consolas" w:hAnsi="Consolas"/>
+        </w:rPr>
+        <w:t> ;</w:t>
+      </w:r>
+    </w:p>
     <w:p>
       <w:pPr>
         <w:rPr>
@@ -1913,6 +1930,7 @@
         <w:rPr>
           <w:rFonts w:ascii="Consolas" w:hAnsi="Consolas"/>
         </w:rPr>
+        <w:lastRenderedPageBreak/>
         <w:t>ajoutHashMerkle</w:t>
       </w:r>
       <w:proofErr w:type="spellEnd"/>
@@ -1973,7 +1991,6 @@
         <w:rPr>
           <w:rFonts w:ascii="Consolas" w:hAnsi="Consolas"/>
         </w:rPr>
-        <w:lastRenderedPageBreak/>
         <w:t>ajoutProduit</w:t>
       </w:r>
       <w:proofErr w:type="spellEnd"/>
@@ -2064,6 +2081,74 @@
           <w:rFonts w:ascii="Consolas" w:hAnsi="Consolas"/>
         </w:rPr>
         <w:t>, string cid, uint32 prix)</w:t>
+      </w:r>
+    </w:p>
+    <w:p>
+      <w:pPr>
+        <w:pStyle w:val="Paragraphedeliste"/>
+        <w:numPr>
+          <w:ilvl w:val="0"/>
+          <w:numId w:val="12"/>
+        </w:numPr>
+        <w:rPr>
+          <w:rFonts w:ascii="Consolas" w:hAnsi="Consolas"/>
+        </w:rPr>
+      </w:pPr>
+      <w:proofErr w:type="spellStart"/>
+      <w:r>
+        <w:rPr>
+          <w:rFonts w:ascii="Consolas" w:hAnsi="Consolas"/>
+        </w:rPr>
+        <w:t>mettreAJourStatutCommande</w:t>
+      </w:r>
+      <w:proofErr w:type="spellEnd"/>
+      <w:r>
+        <w:rPr>
+          <w:rFonts w:ascii="Consolas" w:hAnsi="Consolas"/>
+        </w:rPr>
+        <w:t xml:space="preserve">(uint32 </w:t>
+      </w:r>
+      <w:proofErr w:type="spellStart"/>
+      <w:r>
+        <w:rPr>
+          <w:rFonts w:ascii="Consolas" w:hAnsi="Consolas"/>
+        </w:rPr>
+        <w:t>idCommande</w:t>
+      </w:r>
+      <w:proofErr w:type="spellEnd"/>
+      <w:r>
+        <w:rPr>
+          <w:rFonts w:ascii="Consolas" w:hAnsi="Consolas"/>
+        </w:rPr>
+        <w:t xml:space="preserve">, </w:t>
+      </w:r>
+      <w:proofErr w:type="spellStart"/>
+      <w:r>
+        <w:rPr>
+          <w:rFonts w:ascii="Consolas" w:hAnsi="Consolas"/>
+        </w:rPr>
+        <w:t>StructLib.StatutProduit</w:t>
+      </w:r>
+      <w:proofErr w:type="spellEnd"/>
+      <w:r>
+        <w:rPr>
+          <w:rFonts w:ascii="Consolas" w:hAnsi="Consolas"/>
+        </w:rPr>
+        <w:t xml:space="preserve"> memory </w:t>
+      </w:r>
+      <w:proofErr w:type="spellStart"/>
+      <w:r>
+        <w:rPr>
+          <w:rFonts w:ascii="Consolas" w:hAnsi="Consolas"/>
+        </w:rPr>
+        <w:t>status</w:t>
+      </w:r>
+      <w:proofErr w:type="spellEnd"/>
+      <w:r>
+        <w:rPr>
+          <w:rFonts w:ascii="Consolas" w:hAnsi="Consolas"/>
+        </w:rPr>
+        <w:t>)</w:t>
       </w:r>
     </w:p>
     <w:sectPr>
@@ -3680,6 +3765,120 @@
       <w:rPr>
         <w:rFonts w:ascii="Webdings" w:hAnsi="Webdings" w:hint="default"/>
         <w:color w:val="FF0000"/>
+      </w:rPr>
+    </w:lvl>
+    <w:lvl w:ilvl="1" w:tplc="20000003" w:tentative="1">
+      <w:start w:val="1"/>
+      <w:numFmt w:val="bullet"/>
+      <w:lvlText w:val="o"/>
+      <w:lvlJc w:val="left"/>
+      <w:pPr>
+        <w:ind w:left="1440" w:hanging="360"/>
+      </w:pPr>
+      <w:rPr>
+        <w:rFonts w:ascii="Courier New" w:hAnsi="Courier New" w:cs="Courier New" w:hint="default"/>
+      </w:rPr>
+    </w:lvl>
+    <w:lvl w:ilvl="2" w:tplc="20000005" w:tentative="1">
+      <w:start w:val="1"/>
+      <w:numFmt w:val="bullet"/>
+      <w:lvlText w:val=""/>
+      <w:lvlJc w:val="left"/>
+      <w:pPr>
+        <w:ind w:left="2160" w:hanging="360"/>
+      </w:pPr>
+      <w:rPr>
+        <w:rFonts w:ascii="Wingdings" w:hAnsi="Wingdings" w:hint="default"/>
+      </w:rPr>
+    </w:lvl>
+    <w:lvl w:ilvl="3" w:tplc="20000001" w:tentative="1">
+      <w:start w:val="1"/>
+      <w:numFmt w:val="bullet"/>
+      <w:lvlText w:val=""/>
+      <w:lvlJc w:val="left"/>
+      <w:pPr>
+        <w:ind w:left="2880" w:hanging="360"/>
+      </w:pPr>
+      <w:rPr>
+        <w:rFonts w:ascii="Symbol" w:hAnsi="Symbol" w:hint="default"/>
+      </w:rPr>
+    </w:lvl>
+    <w:lvl w:ilvl="4" w:tplc="20000003" w:tentative="1">
+      <w:start w:val="1"/>
+      <w:numFmt w:val="bullet"/>
+      <w:lvlText w:val="o"/>
+      <w:lvlJc w:val="left"/>
+      <w:pPr>
+        <w:ind w:left="3600" w:hanging="360"/>
+      </w:pPr>
+      <w:rPr>
+        <w:rFonts w:ascii="Courier New" w:hAnsi="Courier New" w:cs="Courier New" w:hint="default"/>
+      </w:rPr>
+    </w:lvl>
+    <w:lvl w:ilvl="5" w:tplc="20000005" w:tentative="1">
+      <w:start w:val="1"/>
+      <w:numFmt w:val="bullet"/>
+      <w:lvlText w:val=""/>
+      <w:lvlJc w:val="left"/>
+      <w:pPr>
+        <w:ind w:left="4320" w:hanging="360"/>
+      </w:pPr>
+      <w:rPr>
+        <w:rFonts w:ascii="Wingdings" w:hAnsi="Wingdings" w:hint="default"/>
+      </w:rPr>
+    </w:lvl>
+    <w:lvl w:ilvl="6" w:tplc="20000001" w:tentative="1">
+      <w:start w:val="1"/>
+      <w:numFmt w:val="bullet"/>
+      <w:lvlText w:val=""/>
+      <w:lvlJc w:val="left"/>
+      <w:pPr>
+        <w:ind w:left="5040" w:hanging="360"/>
+      </w:pPr>
+      <w:rPr>
+        <w:rFonts w:ascii="Symbol" w:hAnsi="Symbol" w:hint="default"/>
+      </w:rPr>
+    </w:lvl>
+    <w:lvl w:ilvl="7" w:tplc="20000003" w:tentative="1">
+      <w:start w:val="1"/>
+      <w:numFmt w:val="bullet"/>
+      <w:lvlText w:val="o"/>
+      <w:lvlJc w:val="left"/>
+      <w:pPr>
+        <w:ind w:left="5760" w:hanging="360"/>
+      </w:pPr>
+      <w:rPr>
+        <w:rFonts w:ascii="Courier New" w:hAnsi="Courier New" w:cs="Courier New" w:hint="default"/>
+      </w:rPr>
+    </w:lvl>
+    <w:lvl w:ilvl="8" w:tplc="20000005" w:tentative="1">
+      <w:start w:val="1"/>
+      <w:numFmt w:val="bullet"/>
+      <w:lvlText w:val=""/>
+      <w:lvlJc w:val="left"/>
+      <w:pPr>
+        <w:ind w:left="6480" w:hanging="360"/>
+      </w:pPr>
+      <w:rPr>
+        <w:rFonts w:ascii="Wingdings" w:hAnsi="Wingdings" w:hint="default"/>
+      </w:rPr>
+    </w:lvl>
+  </w:abstractNum>
+  <w:abstractNum w:abstractNumId="15" w15:restartNumberingAfterBreak="0">
+    <w:nsid w:val="6FF1491A"/>
+    <w:multiLevelType w:val="hybridMultilevel"/>
+    <w:tmpl w:val="A2B44A98"/>
+    <w:lvl w:ilvl="0" w:tplc="2000000D">
+      <w:start w:val="1"/>
+      <w:numFmt w:val="bullet"/>
+      <w:lvlText w:val=""/>
+      <w:lvlJc w:val="left"/>
+      <w:pPr>
+        <w:ind w:left="720" w:hanging="360"/>
+      </w:pPr>
+      <w:rPr>
+        <w:rFonts w:ascii="Wingdings" w:hAnsi="Wingdings" w:hint="default"/>
+        <w:color w:val="00B050"/>
       </w:rPr>
     </w:lvl>
     <w:lvl w:ilvl="1" w:tplc="20000003" w:tentative="1">
@@ -3823,6 +4022,9 @@
   </w:num>
   <w:num w:numId="15" w16cid:durableId="47387000">
     <w:abstractNumId w:val="13"/>
+  </w:num>
+  <w:num w:numId="16" w16cid:durableId="1174489825">
+    <w:abstractNumId w:val="15"/>
   </w:num>
 </w:numbering>
 </file>
@@ -4739,4 +4941,16 @@
     </a:ext>
   </a:extLst>
 </a:theme>
+</file>
+
+<file path=customXml/item1.xml><?xml version="1.0" encoding="utf-8"?>
+<b:Sources xmlns:b="http://schemas.openxmlformats.org/officeDocument/2006/bibliography" xmlns="http://schemas.openxmlformats.org/officeDocument/2006/bibliography" SelectedStyle="\APASixthEditionOfficeOnline.xsl" StyleName="APA" Version="6"/>
+</file>
+
+<file path=customXml/itemProps1.xml><?xml version="1.0" encoding="utf-8"?>
+<ds:datastoreItem xmlns:ds="http://schemas.openxmlformats.org/officeDocument/2006/customXml" ds:itemID="{A4CCA248-5212-48B2-94ED-040E4FA9B7F4}">
+  <ds:schemaRefs>
+    <ds:schemaRef ds:uri="http://schemas.openxmlformats.org/officeDocument/2006/bibliography"/>
+  </ds:schemaRefs>
+</ds:datastoreItem>
 </file>
</xml_diff>